<commit_message>
Adding more professionalism to my work
</commit_message>
<xml_diff>
--- a/ESG Analysis/Findings running Regression and Kmeans.docx
+++ b/ESG Analysis/Findings running Regression and Kmeans.docx
@@ -8,7 +8,7 @@
       </w:r>
     </w:p>
     <w:p>
-      <w:hyperlink r:id="rId4" w:history="1">
+      <w:hyperlink r:id="rId5" w:history="1">
         <w:r>
           <w:rPr>
             <w:rStyle w:val="Hyperlink"/>
@@ -20,89 +20,137 @@
     <w:p/>
     <w:p>
       <w:r>
-        <w:t>My primary question</w:t>
+        <w:rPr>
+          <w:b/>
+          <w:bCs/>
+        </w:rPr>
+        <w:t>What factors influence a corporation’s total ESG (Environmental, Social, and Governance) score?</w:t>
       </w:r>
     </w:p>
     <w:p>
-      <w:r>
-        <w:t>What factors affect the ESG total score?</w:t>
-      </w:r>
-    </w:p>
-    <w:p/>
-    <w:p>
-      <w:r>
-        <w:t>What I did first</w:t>
+      <w:pPr>
+        <w:rPr>
+          <w:b/>
+          <w:bCs/>
+        </w:rPr>
+      </w:pPr>
+      <w:r>
+        <w:rPr>
+          <w:b/>
+          <w:bCs/>
+        </w:rPr>
+        <w:t>Initial Analysis</w:t>
       </w:r>
     </w:p>
     <w:p>
       <w:r>
-        <w:t>My first thing I wanted to see is that if there is a relationship between the Total Workers and the Total ESG because to me it shouldn’t matter how many workers a corporation has the ESG is affected by other factors.</w:t>
-      </w:r>
-      <w:r>
-        <w:t xml:space="preserve"> </w:t>
+        <w:t>To begin, I hypothesized that there would be minimal or no relationship between the number of total workers in a corporation and its total ESG score. My reasoning was that the ESG score should be driven by other factors unrelated to workforce size.</w:t>
       </w:r>
     </w:p>
     <w:p>
       <w:r>
-        <w:t xml:space="preserve"> I ran a Regression Summary in R and I printed out the result</w:t>
-      </w:r>
-      <w:r>
-        <w:t xml:space="preserve">. </w:t>
-      </w:r>
-      <w:r>
-        <w:t xml:space="preserve">The scatter plot and the summary demonstrates a low correlation between the Total Workers and Total ESG scores with the R^2 value being </w:t>
-      </w:r>
-      <w:r>
-        <w:t>0.0002995744</w:t>
-      </w:r>
-      <w:r>
-        <w:t xml:space="preserve">.  </w:t>
-      </w:r>
-      <w:r>
-        <w:t xml:space="preserve"> Proving my initial assumption. </w:t>
-      </w:r>
-    </w:p>
-    <w:p/>
-    <w:p>
-      <w:r>
-        <w:t xml:space="preserve">For the </w:t>
-      </w:r>
-      <w:proofErr w:type="spellStart"/>
-      <w:r>
-        <w:t>jupyter</w:t>
-      </w:r>
-      <w:proofErr w:type="spellEnd"/>
-      <w:r>
-        <w:t xml:space="preserve"> file I added I </w:t>
-      </w:r>
-      <w:r>
-        <w:t>decided</w:t>
-      </w:r>
-      <w:r>
-        <w:t xml:space="preserve"> to run the elbow method and I couldn’t identify a K value. So, I ran an algorithm using the Silhouette Coefficient to determine the number of clusters.  For K clustering and I made the scatter plot label which industries</w:t>
-      </w:r>
-      <w:r>
-        <w:t xml:space="preserve"> the data points are associated with. I noticed that overall the industries score all over the place. </w:t>
-      </w:r>
-    </w:p>
-    <w:p/>
-    <w:p>
-      <w:r>
-        <w:t>Next Time</w:t>
+        <w:t>To test this hypothesis, I conducted a linear regression analysis in R, examining the relationship between the total number of workers and the total ESG score. The regression results, including a scatter plot, indicated a very low correlation between these variables, with an R2R^2R2 value of 0.0003. This confirms my initial assumption that workforce size does not significantly affect ESG scores.</w:t>
       </w:r>
     </w:p>
     <w:p>
-      <w:r>
-        <w:t>Investigate individual industry performances</w:t>
+      <w:pPr>
+        <w:rPr>
+          <w:b/>
+          <w:bCs/>
+        </w:rPr>
+      </w:pPr>
+      <w:r>
+        <w:rPr>
+          <w:b/>
+          <w:bCs/>
+        </w:rPr>
+        <w:t>Clustering Analysis</w:t>
       </w:r>
     </w:p>
     <w:p>
       <w:r>
-        <w:t xml:space="preserve">Investigate other columns in the file with regression and report on it. </w:t>
+        <w:t>In a subsequent analysis, I sought to identify patterns or groupings in the dataset using clustering techniques. Initially, I applied the elbow method to determine the optimal number of clusters, but no clear KKK-value emerged. As an alternative, I used the Silhouette Coefficient to identify the appropriate number of clusters. After performing KKK-means clustering, I visualized the results in a scatter plot, labeling data points by industry.</w:t>
       </w:r>
     </w:p>
     <w:p>
       <w:r>
+        <w:t>The clustering analysis revealed that ESG scores varied widely across industries, with no consistent clustering pattern for specific sectors. This suggests that industry affiliation alone does not reliably predict ESG performance.</w:t>
+      </w:r>
+    </w:p>
+    <w:p>
+      <w:pPr>
+        <w:rPr>
+          <w:b/>
+          <w:bCs/>
+        </w:rPr>
+      </w:pPr>
+      <w:r>
+        <w:rPr>
+          <w:b/>
+          <w:bCs/>
+        </w:rPr>
+        <w:t>Next Steps</w:t>
+      </w:r>
+    </w:p>
+    <w:p>
+      <w:pPr>
+        <w:numPr>
+          <w:ilvl w:val="0"/>
+          <w:numId w:val="1"/>
+        </w:numPr>
+      </w:pPr>
+      <w:r>
+        <w:rPr>
+          <w:b/>
+          <w:bCs/>
+        </w:rPr>
+        <w:t>Industry-Specific Analysis</w:t>
+      </w:r>
+      <w:r>
+        <w:t>: Investigate the performance of individual industries in greater depth to identify any unique trends or outliers.</w:t>
+      </w:r>
+    </w:p>
+    <w:p>
+      <w:pPr>
+        <w:numPr>
+          <w:ilvl w:val="0"/>
+          <w:numId w:val="1"/>
+        </w:numPr>
+      </w:pPr>
+      <w:r>
+        <w:rPr>
+          <w:b/>
+          <w:bCs/>
+        </w:rPr>
+        <w:t>Regression on Other Variables</w:t>
+      </w:r>
+      <w:r>
+        <w:t>: Explore additional columns in the dataset to determine whether other factors show a stronger correlation with total ESG scores.</w:t>
+      </w:r>
+    </w:p>
+    <w:p>
+      <w:pPr>
+        <w:numPr>
+          <w:ilvl w:val="0"/>
+          <w:numId w:val="1"/>
+        </w:numPr>
+      </w:pPr>
+      <w:r>
+        <w:rPr>
+          <w:b/>
+          <w:bCs/>
+        </w:rPr>
+        <w:t>Expanded Clustering Analysis</w:t>
+      </w:r>
+      <w:r>
+        <w:t>: Revisit the clustering approach using additional features or alternative clustering algorithms to uncover deeper insights.</w:t>
+      </w:r>
+    </w:p>
+    <w:p>
+      <w:r>
+        <w:rPr>
+          <w:noProof/>
+        </w:rPr>
         <w:lastRenderedPageBreak/>
         <w:drawing>
           <wp:inline distT="0" distB="0" distL="0" distR="0" wp14:anchorId="02C83630" wp14:editId="2E99F973">
@@ -120,7 +168,7 @@
                     <pic:cNvPicPr/>
                   </pic:nvPicPr>
                   <pic:blipFill>
-                    <a:blip r:embed="rId5"/>
+                    <a:blip r:embed="rId6"/>
                     <a:stretch>
                       <a:fillRect/>
                     </a:stretch>
@@ -143,6 +191,9 @@
     </w:p>
     <w:p>
       <w:r>
+        <w:rPr>
+          <w:noProof/>
+        </w:rPr>
         <w:lastRenderedPageBreak/>
         <w:drawing>
           <wp:inline distT="0" distB="0" distL="0" distR="0" wp14:anchorId="1C982A6A" wp14:editId="41ECC467">
@@ -160,7 +211,7 @@
                     <pic:cNvPicPr/>
                   </pic:nvPicPr>
                   <pic:blipFill>
-                    <a:blip r:embed="rId6"/>
+                    <a:blip r:embed="rId7"/>
                     <a:stretch>
                       <a:fillRect/>
                     </a:stretch>
@@ -194,6 +245,127 @@
     </w:sectPr>
   </w:body>
 </w:document>
+</file>
+
+<file path=word/numbering.xml><?xml version="1.0" encoding="utf-8"?>
+<w:numbering xmlns:wpc="http://schemas.microsoft.com/office/word/2010/wordprocessingCanvas" xmlns:cx="http://schemas.microsoft.com/office/drawing/2014/chartex" xmlns:cx1="http://schemas.microsoft.com/office/drawing/2015/9/8/chartex" xmlns:cx2="http://schemas.microsoft.com/office/drawing/2015/10/21/chartex" xmlns:cx3="http://schemas.microsoft.com/office/drawing/2016/5/9/chartex" xmlns:cx4="http://schemas.microsoft.com/office/drawing/2016/5/10/chartex" xmlns:cx5="http://schemas.microsoft.com/office/drawing/2016/5/11/chartex" xmlns:cx6="http://schemas.microsoft.com/office/drawing/2016/5/12/chartex" xmlns:cx7="http://schemas.microsoft.com/office/drawing/2016/5/13/chartex" xmlns:cx8="http://schemas.microsoft.com/office/drawing/2016/5/14/chartex" xmlns:mc="http://schemas.openxmlformats.org/markup-compatibility/2006" xmlns:aink="http://schemas.microsoft.com/office/drawing/2016/ink" xmlns:am3d="http://schemas.microsoft.com/office/drawing/2017/model3d" xmlns:o="urn:schemas-microsoft-com:office:office" xmlns:oel="http://schemas.microsoft.com/office/2019/extlst" xmlns:r="http://schemas.openxmlformats.org/officeDocument/2006/relationships" xmlns:m="http://schemas.openxmlformats.org/officeDocument/2006/math" xmlns:v="urn:schemas-microsoft-com:vml" xmlns:wp14="http://schemas.microsoft.com/office/word/2010/wordprocessingDrawing" xmlns:wp="http://schemas.openxmlformats.org/drawingml/2006/wordprocessingDrawing" xmlns:w10="urn:schemas-microsoft-com:office:word" xmlns:w="http://schemas.openxmlformats.org/wordprocessingml/2006/main" xmlns:w14="http://schemas.microsoft.com/office/word/2010/wordml" xmlns:w15="http://schemas.microsoft.com/office/word/2012/wordml" xmlns:w16cex="http://schemas.microsoft.com/office/word/2018/wordml/cex" xmlns:w16cid="http://schemas.microsoft.com/office/word/2016/wordml/cid" xmlns:w16="http://schemas.microsoft.com/office/word/2018/wordml" xmlns:w16du="http://schemas.microsoft.com/office/word/2023/wordml/word16du" xmlns:w16sdtdh="http://schemas.microsoft.com/office/word/2020/wordml/sdtdatahash" xmlns:w16se="http://schemas.microsoft.com/office/word/2015/wordml/symex" xmlns:wpg="http://schemas.microsoft.com/office/word/2010/wordprocessingGroup" xmlns:wpi="http://schemas.microsoft.com/office/word/2010/wordprocessingInk" xmlns:wne="http://schemas.microsoft.com/office/word/2006/wordml" xmlns:wps="http://schemas.microsoft.com/office/word/2010/wordprocessingShape" mc:Ignorable="w14 w15 w16se w16cid w16 w16cex w16sdtdh w16du wp14">
+  <w:abstractNum w:abstractNumId="0" w15:restartNumberingAfterBreak="0">
+    <w:nsid w:val="75AF0C52"/>
+    <w:multiLevelType w:val="multilevel"/>
+    <w:tmpl w:val="CEFA083E"/>
+    <w:lvl w:ilvl="0">
+      <w:start w:val="1"/>
+      <w:numFmt w:val="decimal"/>
+      <w:lvlText w:val="%1."/>
+      <w:lvlJc w:val="left"/>
+      <w:pPr>
+        <w:tabs>
+          <w:tab w:val="num" w:pos="720"/>
+        </w:tabs>
+        <w:ind w:left="720" w:hanging="360"/>
+      </w:pPr>
+    </w:lvl>
+    <w:lvl w:ilvl="1" w:tentative="1">
+      <w:start w:val="1"/>
+      <w:numFmt w:val="decimal"/>
+      <w:lvlText w:val="%2."/>
+      <w:lvlJc w:val="left"/>
+      <w:pPr>
+        <w:tabs>
+          <w:tab w:val="num" w:pos="1440"/>
+        </w:tabs>
+        <w:ind w:left="1440" w:hanging="360"/>
+      </w:pPr>
+    </w:lvl>
+    <w:lvl w:ilvl="2" w:tentative="1">
+      <w:start w:val="1"/>
+      <w:numFmt w:val="decimal"/>
+      <w:lvlText w:val="%3."/>
+      <w:lvlJc w:val="left"/>
+      <w:pPr>
+        <w:tabs>
+          <w:tab w:val="num" w:pos="2160"/>
+        </w:tabs>
+        <w:ind w:left="2160" w:hanging="360"/>
+      </w:pPr>
+    </w:lvl>
+    <w:lvl w:ilvl="3" w:tentative="1">
+      <w:start w:val="1"/>
+      <w:numFmt w:val="decimal"/>
+      <w:lvlText w:val="%4."/>
+      <w:lvlJc w:val="left"/>
+      <w:pPr>
+        <w:tabs>
+          <w:tab w:val="num" w:pos="2880"/>
+        </w:tabs>
+        <w:ind w:left="2880" w:hanging="360"/>
+      </w:pPr>
+    </w:lvl>
+    <w:lvl w:ilvl="4" w:tentative="1">
+      <w:start w:val="1"/>
+      <w:numFmt w:val="decimal"/>
+      <w:lvlText w:val="%5."/>
+      <w:lvlJc w:val="left"/>
+      <w:pPr>
+        <w:tabs>
+          <w:tab w:val="num" w:pos="3600"/>
+        </w:tabs>
+        <w:ind w:left="3600" w:hanging="360"/>
+      </w:pPr>
+    </w:lvl>
+    <w:lvl w:ilvl="5" w:tentative="1">
+      <w:start w:val="1"/>
+      <w:numFmt w:val="decimal"/>
+      <w:lvlText w:val="%6."/>
+      <w:lvlJc w:val="left"/>
+      <w:pPr>
+        <w:tabs>
+          <w:tab w:val="num" w:pos="4320"/>
+        </w:tabs>
+        <w:ind w:left="4320" w:hanging="360"/>
+      </w:pPr>
+    </w:lvl>
+    <w:lvl w:ilvl="6" w:tentative="1">
+      <w:start w:val="1"/>
+      <w:numFmt w:val="decimal"/>
+      <w:lvlText w:val="%7."/>
+      <w:lvlJc w:val="left"/>
+      <w:pPr>
+        <w:tabs>
+          <w:tab w:val="num" w:pos="5040"/>
+        </w:tabs>
+        <w:ind w:left="5040" w:hanging="360"/>
+      </w:pPr>
+    </w:lvl>
+    <w:lvl w:ilvl="7" w:tentative="1">
+      <w:start w:val="1"/>
+      <w:numFmt w:val="decimal"/>
+      <w:lvlText w:val="%8."/>
+      <w:lvlJc w:val="left"/>
+      <w:pPr>
+        <w:tabs>
+          <w:tab w:val="num" w:pos="5760"/>
+        </w:tabs>
+        <w:ind w:left="5760" w:hanging="360"/>
+      </w:pPr>
+    </w:lvl>
+    <w:lvl w:ilvl="8" w:tentative="1">
+      <w:start w:val="1"/>
+      <w:numFmt w:val="decimal"/>
+      <w:lvlText w:val="%9."/>
+      <w:lvlJc w:val="left"/>
+      <w:pPr>
+        <w:tabs>
+          <w:tab w:val="num" w:pos="6480"/>
+        </w:tabs>
+        <w:ind w:left="6480" w:hanging="360"/>
+      </w:pPr>
+    </w:lvl>
+  </w:abstractNum>
+  <w:num w:numId="1" w16cid:durableId="1113211275">
+    <w:abstractNumId w:val="0"/>
+  </w:num>
+</w:numbering>
 </file>
 
 <file path=word/styles.xml><?xml version="1.0" encoding="utf-8"?>
@@ -799,7 +971,6 @@
   <w:style w:type="character" w:default="1" w:styleId="DefaultParagraphFont">
     <w:name w:val="Default Paragraph Font"/>
     <w:uiPriority w:val="1"/>
-    <w:semiHidden/>
     <w:unhideWhenUsed/>
   </w:style>
   <w:style w:type="table" w:default="1" w:styleId="TableNormal">

</xml_diff>

<commit_message>
Updating and reviewing word doc containing findings
</commit_message>
<xml_diff>
--- a/ESG Analysis/Findings running Regression and Kmeans.docx
+++ b/ESG Analysis/Findings running Regression and Kmeans.docx
@@ -4,7 +4,15 @@
   <w:body>
     <w:p>
       <w:r>
-        <w:t>Where I found the data set I am analyzing:</w:t>
+        <w:t xml:space="preserve">Where I found the data </w:t>
+      </w:r>
+      <w:proofErr w:type="gramStart"/>
+      <w:r>
+        <w:t>set</w:t>
+      </w:r>
+      <w:proofErr w:type="gramEnd"/>
+      <w:r>
+        <w:t xml:space="preserve"> I am analyzing:</w:t>
       </w:r>
     </w:p>
     <w:p>
@@ -146,49 +154,7 @@
         <w:t>: Revisit the clustering approach using additional features or alternative clustering algorithms to uncover deeper insights.</w:t>
       </w:r>
     </w:p>
-    <w:p>
-      <w:r>
-        <w:rPr>
-          <w:noProof/>
-        </w:rPr>
-        <w:lastRenderedPageBreak/>
-        <w:drawing>
-          <wp:inline distT="0" distB="0" distL="0" distR="0" wp14:anchorId="02C83630" wp14:editId="2E99F973">
-            <wp:extent cx="5486400" cy="8229600"/>
-            <wp:effectExtent l="0" t="0" r="0" b="0"/>
-            <wp:docPr id="906224643" name="Picture 1" descr="A graph showing a line&#10;&#10;Description automatically generated"/>
-            <wp:cNvGraphicFramePr>
-              <a:graphicFrameLocks xmlns:a="http://schemas.openxmlformats.org/drawingml/2006/main" noChangeAspect="1"/>
-            </wp:cNvGraphicFramePr>
-            <a:graphic xmlns:a="http://schemas.openxmlformats.org/drawingml/2006/main">
-              <a:graphicData uri="http://schemas.openxmlformats.org/drawingml/2006/picture">
-                <pic:pic xmlns:pic="http://schemas.openxmlformats.org/drawingml/2006/picture">
-                  <pic:nvPicPr>
-                    <pic:cNvPr id="906224643" name="Picture 1" descr="A graph showing a line&#10;&#10;Description automatically generated"/>
-                    <pic:cNvPicPr/>
-                  </pic:nvPicPr>
-                  <pic:blipFill>
-                    <a:blip r:embed="rId6"/>
-                    <a:stretch>
-                      <a:fillRect/>
-                    </a:stretch>
-                  </pic:blipFill>
-                  <pic:spPr>
-                    <a:xfrm>
-                      <a:off x="0" y="0"/>
-                      <a:ext cx="5486400" cy="8229600"/>
-                    </a:xfrm>
-                    <a:prstGeom prst="rect">
-                      <a:avLst/>
-                    </a:prstGeom>
-                  </pic:spPr>
-                </pic:pic>
-              </a:graphicData>
-            </a:graphic>
-          </wp:inline>
-        </w:drawing>
-      </w:r>
-    </w:p>
+    <w:p/>
     <w:p>
       <w:r>
         <w:rPr>
@@ -211,7 +177,7 @@
                     <pic:cNvPicPr/>
                   </pic:nvPicPr>
                   <pic:blipFill>
-                    <a:blip r:embed="rId7"/>
+                    <a:blip r:embed="rId6"/>
                     <a:stretch>
                       <a:fillRect/>
                     </a:stretch>
@@ -235,6 +201,59 @@
     <w:p>
       <w:r>
         <w:tab/>
+      </w:r>
+      <w:r>
+        <w:rPr>
+          <w:noProof/>
+        </w:rPr>
+        <w:drawing>
+          <wp:inline distT="0" distB="0" distL="0" distR="0" wp14:anchorId="437CBA8E" wp14:editId="176ED249">
+            <wp:extent cx="4241800" cy="6362700"/>
+            <wp:effectExtent l="0" t="0" r="6350" b="0"/>
+            <wp:docPr id="782509199" name="Picture 1"/>
+            <wp:cNvGraphicFramePr>
+              <a:graphicFrameLocks xmlns:a="http://schemas.openxmlformats.org/drawingml/2006/main" noChangeAspect="1"/>
+            </wp:cNvGraphicFramePr>
+            <a:graphic xmlns:a="http://schemas.openxmlformats.org/drawingml/2006/main">
+              <a:graphicData uri="http://schemas.openxmlformats.org/drawingml/2006/picture">
+                <pic:pic xmlns:pic="http://schemas.openxmlformats.org/drawingml/2006/picture">
+                  <pic:nvPicPr>
+                    <pic:cNvPr id="0" name="Picture 1"/>
+                    <pic:cNvPicPr>
+                      <a:picLocks noChangeAspect="1" noChangeArrowheads="1"/>
+                    </pic:cNvPicPr>
+                  </pic:nvPicPr>
+                  <pic:blipFill>
+                    <a:blip r:embed="rId7">
+                      <a:extLst>
+                        <a:ext uri="{28A0092B-C50C-407E-A947-70E740481C1C}">
+                          <a14:useLocalDpi xmlns:a14="http://schemas.microsoft.com/office/drawing/2010/main" val="0"/>
+                        </a:ext>
+                      </a:extLst>
+                    </a:blip>
+                    <a:srcRect/>
+                    <a:stretch>
+                      <a:fillRect/>
+                    </a:stretch>
+                  </pic:blipFill>
+                  <pic:spPr bwMode="auto">
+                    <a:xfrm>
+                      <a:off x="0" y="0"/>
+                      <a:ext cx="4241800" cy="6362700"/>
+                    </a:xfrm>
+                    <a:prstGeom prst="rect">
+                      <a:avLst/>
+                    </a:prstGeom>
+                    <a:noFill/>
+                    <a:ln>
+                      <a:noFill/>
+                    </a:ln>
+                  </pic:spPr>
+                </pic:pic>
+              </a:graphicData>
+            </a:graphic>
+          </wp:inline>
+        </w:drawing>
       </w:r>
     </w:p>
     <w:sectPr>
@@ -971,6 +990,7 @@
   <w:style w:type="character" w:default="1" w:styleId="DefaultParagraphFont">
     <w:name w:val="Default Paragraph Font"/>
     <w:uiPriority w:val="1"/>
+    <w:semiHidden/>
     <w:unhideWhenUsed/>
   </w:style>
   <w:style w:type="table" w:default="1" w:styleId="TableNormal">

</xml_diff>

<commit_message>
Modifed the word document with a short rough draft of my findings
</commit_message>
<xml_diff>
--- a/ESG Analysis/Findings running Regression and Kmeans.docx
+++ b/ESG Analysis/Findings running Regression and Kmeans.docx
@@ -152,6 +152,9 @@
       </w:r>
       <w:r>
         <w:t>: Revisit the clustering approach using additional features or alternative clustering algorithms to uncover deeper insights.</w:t>
+      </w:r>
+      <w:r>
+        <w:t xml:space="preserve"> </w:t>
       </w:r>
     </w:p>
     <w:p/>
@@ -199,6 +202,11 @@
       </w:r>
     </w:p>
     <w:p>
+      <w:pPr>
+        <w:rPr>
+          <w:noProof/>
+        </w:rPr>
+      </w:pPr>
       <w:r>
         <w:tab/>
       </w:r>
@@ -240,6 +248,86 @@
                     <a:xfrm>
                       <a:off x="0" y="0"/>
                       <a:ext cx="4241800" cy="6362700"/>
+                    </a:xfrm>
+                    <a:prstGeom prst="rect">
+                      <a:avLst/>
+                    </a:prstGeom>
+                    <a:noFill/>
+                    <a:ln>
+                      <a:noFill/>
+                    </a:ln>
+                  </pic:spPr>
+                </pic:pic>
+              </a:graphicData>
+            </a:graphic>
+          </wp:inline>
+        </w:drawing>
+      </w:r>
+      <w:r>
+        <w:rPr>
+          <w:noProof/>
+        </w:rPr>
+        <w:t xml:space="preserve"> </w:t>
+      </w:r>
+    </w:p>
+    <w:p/>
+    <w:p>
+      <w:r>
+        <w:lastRenderedPageBreak/>
+        <w:t xml:space="preserve">Industry Specific Analysis </w:t>
+      </w:r>
+    </w:p>
+    <w:p/>
+    <w:p>
+      <w:r>
+        <w:t xml:space="preserve">In the image below I performed a box plot of the R-Squared Values of each sector speficall.  From what I can tell the industry is not a noticeable contributing factor for </w:t>
+      </w:r>
+      <w:proofErr w:type="gramStart"/>
+      <w:r>
+        <w:t>the  total</w:t>
+      </w:r>
+      <w:proofErr w:type="gramEnd"/>
+      <w:r>
+        <w:t xml:space="preserve"> amount of workers and the ESG score. </w:t>
+      </w:r>
+      <w:r>
+        <w:rPr>
+          <w:noProof/>
+        </w:rPr>
+        <w:drawing>
+          <wp:inline distT="0" distB="0" distL="0" distR="0" wp14:anchorId="1F200E92" wp14:editId="25B50644">
+            <wp:extent cx="5943600" cy="3562350"/>
+            <wp:effectExtent l="0" t="0" r="0" b="0"/>
+            <wp:docPr id="1839020109" name="Picture 1"/>
+            <wp:cNvGraphicFramePr>
+              <a:graphicFrameLocks xmlns:a="http://schemas.openxmlformats.org/drawingml/2006/main" noChangeAspect="1"/>
+            </wp:cNvGraphicFramePr>
+            <a:graphic xmlns:a="http://schemas.openxmlformats.org/drawingml/2006/main">
+              <a:graphicData uri="http://schemas.openxmlformats.org/drawingml/2006/picture">
+                <pic:pic xmlns:pic="http://schemas.openxmlformats.org/drawingml/2006/picture">
+                  <pic:nvPicPr>
+                    <pic:cNvPr id="0" name="Picture 1"/>
+                    <pic:cNvPicPr>
+                      <a:picLocks noChangeAspect="1" noChangeArrowheads="1"/>
+                    </pic:cNvPicPr>
+                  </pic:nvPicPr>
+                  <pic:blipFill>
+                    <a:blip r:embed="rId8">
+                      <a:extLst>
+                        <a:ext uri="{28A0092B-C50C-407E-A947-70E740481C1C}">
+                          <a14:useLocalDpi xmlns:a14="http://schemas.microsoft.com/office/drawing/2010/main" val="0"/>
+                        </a:ext>
+                      </a:extLst>
+                    </a:blip>
+                    <a:srcRect/>
+                    <a:stretch>
+                      <a:fillRect/>
+                    </a:stretch>
+                  </pic:blipFill>
+                  <pic:spPr bwMode="auto">
+                    <a:xfrm>
+                      <a:off x="0" y="0"/>
+                      <a:ext cx="5943600" cy="3562350"/>
                     </a:xfrm>
                     <a:prstGeom prst="rect">
                       <a:avLst/>

</xml_diff>